<commit_message>
+aggiornamenti samples dms. > agiustada la data su excel_module aggiornando per UTC > diversi aggiornamenti per reports > aggiornamento modello9
</commit_message>
<xml_diff>
--- a/reports_module_sample/bin/reports/Report09.docx
+++ b/reports_module_sample/bin/reports/Report09.docx
@@ -1,9 +1,10 @@
 
 <file path=word/document.xml><?xml version="1.0" encoding="utf-8"?>
-<w:document xmlns:wpc="http://schemas.microsoft.com/office/word/2010/wordprocessingCanvas" xmlns:cx="http://schemas.microsoft.com/office/drawing/2014/chartex" xmlns:cx1="http://schemas.microsoft.com/office/drawing/2015/9/8/chartex" xmlns:cx2="http://schemas.microsoft.com/office/drawing/2015/10/21/chartex" xmlns:cx3="http://schemas.microsoft.com/office/drawing/2016/5/9/chartex" xmlns:cx4="http://schemas.microsoft.com/office/drawing/2016/5/10/chartex" xmlns:cx5="http://schemas.microsoft.com/office/drawing/2016/5/11/chartex" xmlns:cx6="http://schemas.microsoft.com/office/drawing/2016/5/12/chartex" xmlns:cx7="http://schemas.microsoft.com/office/drawing/2016/5/13/chartex" xmlns:cx8="http://schemas.microsoft.com/office/drawing/2016/5/14/chartex" xmlns:mc="http://schemas.openxmlformats.org/markup-compatibility/2006" xmlns:aink="http://schemas.microsoft.com/office/drawing/2016/ink" xmlns:am3d="http://schemas.microsoft.com/office/drawing/2017/model3d" xmlns:o="urn:schemas-microsoft-com:office:office" xmlns:r="http://schemas.openxmlformats.org/officeDocument/2006/relationships" xmlns:m="http://schemas.openxmlformats.org/officeDocument/2006/math" xmlns:v="urn:schemas-microsoft-com:vml" xmlns:wp14="http://schemas.microsoft.com/office/word/2010/wordprocessingDrawing" xmlns:wp="http://schemas.openxmlformats.org/drawingml/2006/wordprocessingDrawing" xmlns:w10="urn:schemas-microsoft-com:office:word" xmlns:w="http://schemas.openxmlformats.org/wordprocessingml/2006/main" xmlns:w14="http://schemas.microsoft.com/office/word/2010/wordml" xmlns:w15="http://schemas.microsoft.com/office/word/2012/wordml" xmlns:w16cex="http://schemas.microsoft.com/office/word/2018/wordml/cex" xmlns:w16cid="http://schemas.microsoft.com/office/word/2016/wordml/cid" xmlns:w16="http://schemas.microsoft.com/office/word/2018/wordml" xmlns:w16se="http://schemas.microsoft.com/office/word/2015/wordml/symex" xmlns:wpg="http://schemas.microsoft.com/office/word/2010/wordprocessingGroup" xmlns:wpi="http://schemas.microsoft.com/office/word/2010/wordprocessingInk" xmlns:wne="http://schemas.microsoft.com/office/word/2006/wordml" xmlns:wps="http://schemas.microsoft.com/office/word/2010/wordprocessingShape" mc:Ignorable="w14 w15 w16se w16cid w16 w16cex wp14">
+<w:document xmlns:o="urn:schemas-microsoft-com:office:office" xmlns:r="http://schemas.openxmlformats.org/officeDocument/2006/relationships" xmlns:v="urn:schemas-microsoft-com:vml" xmlns:w="http://schemas.openxmlformats.org/wordprocessingml/2006/main" xmlns:w10="urn:schemas-microsoft-com:office:word" xmlns:wp="http://schemas.openxmlformats.org/drawingml/2006/wordprocessingDrawing" xmlns:wps="http://schemas.microsoft.com/office/word/2010/wordprocessingShape" xmlns:wpg="http://schemas.microsoft.com/office/word/2010/wordprocessingGroup" xmlns:mc="http://schemas.openxmlformats.org/markup-compatibility/2006" xmlns:wp14="http://schemas.microsoft.com/office/word/2010/wordprocessingDrawing" xmlns:w14="http://schemas.microsoft.com/office/word/2010/wordml" mc:Ignorable="w14 wp14">
   <w:body>
     <w:p>
       <w:pPr>
+        <w:pStyle w:val="Normal"/>
         <w:rPr>
           <w:lang w:val="en-US"/>
         </w:rPr>
@@ -12,149 +13,103 @@
         <w:rPr>
           <w:lang w:val="en-US"/>
         </w:rPr>
-        <w:t>{%for c in data%}</w:t>
       </w:r>
     </w:p>
     <w:p>
       <w:pPr>
-        <w:pStyle w:val="Titolo"/>
+        <w:pStyle w:val="Normal"/>
         <w:keepLines/>
-        <w:rPr>
-          <w:vanish/>
-          <w:sz w:val="40"/>
-          <w:lang w:val="en-US"/>
-          <w:specVanish/>
-        </w:rPr>
+        <w:jc w:val="center"/>
+        <w:rPr/>
       </w:pPr>
       <w:r>
         <w:rPr>
           <w:sz w:val="40"/>
           <w:lang w:val="en-US"/>
         </w:rPr>
-        <w:t>Company: {{</w:t>
-      </w:r>
-      <w:r>
-        <w:rPr>
-          <w:sz w:val="40"/>
-          <w:lang w:val="en-US"/>
-        </w:rPr>
-        <w:t>c.id</w:t>
-      </w:r>
-      <w:r>
-        <w:rPr>
-          <w:sz w:val="40"/>
-          <w:lang w:val="en-US"/>
-        </w:rPr>
-        <w:t>}}  -</w:t>
-      </w:r>
-      <w:r>
-        <w:rPr>
-          <w:sz w:val="40"/>
-          <w:lang w:val="en-US"/>
-        </w:rPr>
-        <w:t xml:space="preserve"> </w:t>
-      </w:r>
-      <w:r>
-        <w:rPr>
-          <w:sz w:val="40"/>
-          <w:lang w:val="en-US"/>
-        </w:rPr>
-        <w:t>{{</w:t>
-      </w:r>
-      <w:proofErr w:type="spellStart"/>
-      <w:r>
-        <w:rPr>
-          <w:sz w:val="40"/>
-          <w:lang w:val="en-US"/>
-        </w:rPr>
-        <w:t>c.dx</w:t>
-      </w:r>
-      <w:proofErr w:type="spellEnd"/>
-      <w:r>
-        <w:rPr>
-          <w:sz w:val="40"/>
-          <w:lang w:val="en-US"/>
-        </w:rPr>
-        <w:t>}}</w:t>
+        <w:t>{{meta.title}}</w:t>
       </w:r>
     </w:p>
     <w:tbl>
       <w:tblPr>
         <w:tblW w:w="9638" w:type="dxa"/>
+        <w:jc w:val="left"/>
         <w:tblInd w:w="38" w:type="dxa"/>
+        <w:tblBorders/>
         <w:tblCellMar>
           <w:top w:w="55" w:type="dxa"/>
           <w:left w:w="33" w:type="dxa"/>
           <w:bottom w:w="55" w:type="dxa"/>
           <w:right w:w="55" w:type="dxa"/>
         </w:tblCellMar>
-        <w:tblLook w:val="04A0" w:firstRow="1" w:lastRow="0" w:firstColumn="1" w:lastColumn="0" w:noHBand="0" w:noVBand="1"/>
+        <w:tblLook w:firstRow="1" w:noVBand="1" w:lastRow="0" w:firstColumn="1" w:lastColumn="0" w:noHBand="0" w:val="04a0"/>
       </w:tblPr>
       <w:tblGrid>
         <w:gridCol w:w="2410"/>
         <w:gridCol w:w="2410"/>
         <w:gridCol w:w="2396"/>
-        <w:gridCol w:w="13"/>
-        <w:gridCol w:w="2409"/>
+        <w:gridCol w:w="15"/>
+        <w:gridCol w:w="2406"/>
       </w:tblGrid>
       <w:tr>
         <w:trPr>
-          <w:cantSplit/>
-          <w:trHeight w:val="280"/>
-          <w:tblHeader/>
+          <w:tblHeader w:val="true"/>
+          <w:trHeight w:val="280" w:hRule="atLeast"/>
+          <w:cantSplit w:val="true"/>
         </w:trPr>
         <w:tc>
           <w:tcPr>
             <w:tcW w:w="2410" w:type="dxa"/>
-            <w:shd w:val="clear" w:color="auto" w:fill="DEEAF6" w:themeFill="accent1" w:themeFillTint="33"/>
-            <w:hideMark/>
+            <w:tcBorders/>
+            <w:shd w:color="auto" w:fill="DEEAF6" w:themeFill="accent1" w:themeFillTint="33" w:val="clear"/>
           </w:tcPr>
           <w:p>
             <w:pPr>
-              <w:rPr>
-                <w:rFonts w:ascii="Segoe UI Light" w:hAnsi="Segoe UI Light" w:cs="Segoe UI Light"/>
+              <w:pStyle w:val="Normal"/>
+              <w:widowControl/>
+              <w:bidi w:val="0"/>
+              <w:spacing w:lineRule="auto" w:line="259" w:before="0" w:after="160"/>
+              <w:jc w:val="left"/>
+              <w:rPr/>
+            </w:pPr>
+            <w:r>
+              <w:rPr>
+                <w:rFonts w:cs="Segoe UI Light" w:ascii="Segoe UI Light" w:hAnsi="Segoe UI Light"/>
                 <w:b/>
                 <w:bCs/>
                 <w:kern w:val="2"/>
                 <w:sz w:val="24"/>
                 <w:lang w:bidi="hi-IN"/>
               </w:rPr>
-            </w:pPr>
-            <w:r>
-              <w:rPr>
-                <w:rFonts w:ascii="Segoe UI Light" w:hAnsi="Segoe UI Light" w:cs="Segoe UI Light"/>
-                <w:b/>
-                <w:bCs/>
-                <w:kern w:val="2"/>
-                <w:sz w:val="24"/>
-                <w:lang w:val="en-US" w:bidi="hi-IN"/>
-              </w:rPr>
               <w:t xml:space="preserve"> </w:t>
             </w:r>
             <w:r>
               <w:rPr>
-                <w:rFonts w:ascii="Segoe UI Light" w:hAnsi="Segoe UI Light" w:cs="Segoe UI Light"/>
+                <w:rFonts w:cs="Segoe UI Light" w:ascii="Segoe UI Light" w:hAnsi="Segoe UI Light"/>
                 <w:b/>
                 <w:bCs/>
                 <w:kern w:val="2"/>
                 <w:sz w:val="24"/>
                 <w:lang w:bidi="hi-IN"/>
               </w:rPr>
-              <w:t>Product</w:t>
+              <w:t>Customer</w:t>
             </w:r>
           </w:p>
         </w:tc>
         <w:tc>
           <w:tcPr>
             <w:tcW w:w="2410" w:type="dxa"/>
-            <w:shd w:val="clear" w:color="auto" w:fill="DEEAF6" w:themeFill="accent1" w:themeFillTint="33"/>
-            <w:hideMark/>
+            <w:tcBorders/>
+            <w:shd w:color="auto" w:fill="DEEAF6" w:themeFill="accent1" w:themeFillTint="33" w:val="clear"/>
           </w:tcPr>
           <w:p>
             <w:pPr>
-              <w:jc w:val="right"/>
+              <w:pStyle w:val="Normal"/>
+              <w:spacing w:before="0" w:after="160"/>
+              <w:jc w:val="left"/>
               <w:rPr>
                 <w:rFonts w:ascii="Segoe UI Light" w:hAnsi="Segoe UI Light" w:cs="Segoe UI Light"/>
+                <w:b/>
                 <w:b/>
                 <w:bCs/>
                 <w:kern w:val="2"/>
@@ -162,75 +117,92 @@
                 <w:lang w:bidi="hi-IN"/>
               </w:rPr>
             </w:pPr>
-          </w:p>
-        </w:tc>
-        <w:tc>
-          <w:tcPr>
-            <w:tcW w:w="2409" w:type="dxa"/>
-            <w:gridSpan w:val="2"/>
-            <w:shd w:val="clear" w:color="auto" w:fill="DEEAF6" w:themeFill="accent1" w:themeFillTint="33"/>
-          </w:tcPr>
-          <w:p>
-            <w:pPr>
-              <w:jc w:val="right"/>
-              <w:rPr>
-                <w:rFonts w:ascii="Segoe UI Light" w:hAnsi="Segoe UI Light" w:cs="Segoe UI Light"/>
+            <w:r>
+              <w:rPr>
+                <w:rFonts w:cs="Segoe UI Light" w:ascii="Segoe UI Light" w:hAnsi="Segoe UI Light"/>
                 <w:b/>
                 <w:bCs/>
                 <w:kern w:val="2"/>
                 <w:sz w:val="24"/>
                 <w:lang w:bidi="hi-IN"/>
               </w:rPr>
-            </w:pPr>
+              <w:t>Contact  Name</w:t>
+            </w:r>
           </w:p>
         </w:tc>
         <w:tc>
           <w:tcPr>
-            <w:tcW w:w="2409" w:type="dxa"/>
-            <w:shd w:val="clear" w:color="auto" w:fill="DEEAF6" w:themeFill="accent1" w:themeFillTint="33"/>
+            <w:tcW w:w="2411" w:type="dxa"/>
+            <w:gridSpan w:val="2"/>
+            <w:tcBorders/>
+            <w:shd w:color="auto" w:fill="DEEAF6" w:themeFill="accent1" w:themeFillTint="33" w:val="clear"/>
           </w:tcPr>
           <w:p>
             <w:pPr>
-              <w:jc w:val="right"/>
-              <w:rPr>
-                <w:rFonts w:ascii="Segoe UI Light" w:hAnsi="Segoe UI Light" w:cs="Segoe UI Light"/>
+              <w:pStyle w:val="Normal"/>
+              <w:spacing w:before="0" w:after="160"/>
+              <w:jc w:val="left"/>
+              <w:rPr/>
+            </w:pPr>
+            <w:r>
+              <w:rPr>
+                <w:rFonts w:cs="Segoe UI Light" w:ascii="Segoe UI Light" w:hAnsi="Segoe UI Light"/>
                 <w:b/>
                 <w:bCs/>
                 <w:kern w:val="2"/>
                 <w:sz w:val="24"/>
                 <w:lang w:bidi="hi-IN"/>
               </w:rPr>
+              <w:t>Contact Phone</w:t>
+            </w:r>
+          </w:p>
+        </w:tc>
+        <w:tc>
+          <w:tcPr>
+            <w:tcW w:w="2406" w:type="dxa"/>
+            <w:tcBorders/>
+            <w:shd w:color="auto" w:fill="DEEAF6" w:themeFill="accent1" w:themeFillTint="33" w:val="clear"/>
+          </w:tcPr>
+          <w:p>
+            <w:pPr>
+              <w:pStyle w:val="Normal"/>
+              <w:spacing w:before="0" w:after="160"/>
+              <w:jc w:val="left"/>
+              <w:rPr/>
             </w:pPr>
             <w:r>
               <w:rPr>
-                <w:rFonts w:ascii="Segoe UI Light" w:hAnsi="Segoe UI Light" w:cs="Segoe UI Light"/>
+                <w:rFonts w:cs="Segoe UI Light" w:ascii="Segoe UI Light" w:hAnsi="Segoe UI Light"/>
                 <w:b/>
                 <w:bCs/>
                 <w:kern w:val="2"/>
                 <w:sz w:val="24"/>
                 <w:lang w:bidi="hi-IN"/>
               </w:rPr>
-              <w:t>Tipo Requisito</w:t>
+              <w:t>Address</w:t>
             </w:r>
           </w:p>
         </w:tc>
       </w:tr>
       <w:tr>
         <w:trPr>
-          <w:cantSplit/>
+          <w:cantSplit w:val="true"/>
         </w:trPr>
         <w:tc>
           <w:tcPr>
-            <w:tcW w:w="9638" w:type="dxa"/>
+            <w:tcW w:w="9637" w:type="dxa"/>
             <w:gridSpan w:val="5"/>
-            <w:hideMark/>
+            <w:tcBorders/>
+            <w:shd w:fill="auto" w:val="clear"/>
           </w:tcPr>
           <w:p>
             <w:pPr>
-              <w:rPr>
-                <w:kern w:val="2"/>
-                <w:lang w:val="en-US" w:bidi="hi-IN"/>
-              </w:rPr>
+              <w:pStyle w:val="Normal"/>
+              <w:widowControl/>
+              <w:bidi w:val="0"/>
+              <w:spacing w:lineRule="auto" w:line="259" w:before="0" w:after="160"/>
+              <w:jc w:val="left"/>
+              <w:rPr/>
             </w:pPr>
             <w:r>
               <w:rPr>
@@ -239,96 +211,65 @@
                 <w:kern w:val="2"/>
                 <w:lang w:val="en-US" w:bidi="hi-IN"/>
               </w:rPr>
-              <w:t xml:space="preserve">{%tr for row in </w:t>
-            </w:r>
-            <w:proofErr w:type="spellStart"/>
-            <w:r>
-              <w:rPr>
-                <w:b/>
-                <w:bCs/>
-                <w:kern w:val="2"/>
-                <w:lang w:val="en-US" w:bidi="hi-IN"/>
-              </w:rPr>
-              <w:t>c.rows</w:t>
-            </w:r>
-            <w:proofErr w:type="spellEnd"/>
-            <w:r>
-              <w:rPr>
-                <w:b/>
-                <w:bCs/>
-                <w:kern w:val="2"/>
-                <w:lang w:val="en-US" w:bidi="hi-IN"/>
-              </w:rPr>
-              <w:t xml:space="preserve"> %}</w:t>
+              <w:t>{%tr for c in data %}</w:t>
             </w:r>
           </w:p>
         </w:tc>
       </w:tr>
       <w:tr>
         <w:trPr>
-          <w:cantSplit/>
+          <w:cantSplit w:val="true"/>
         </w:trPr>
         <w:tc>
           <w:tcPr>
             <w:tcW w:w="2410" w:type="dxa"/>
-            <w:hideMark/>
+            <w:tcBorders/>
+            <w:shd w:fill="auto" w:val="clear"/>
           </w:tcPr>
           <w:p>
             <w:pPr>
               <w:pStyle w:val="Obsahtabulky"/>
-              <w:rPr>
-                <w:rFonts w:ascii="Segoe UI Light" w:hAnsi="Segoe UI Light" w:cs="Segoe UI Light"/>
-                <w:kern w:val="2"/>
-              </w:rPr>
+              <w:rPr/>
             </w:pPr>
             <w:r>
               <w:rPr>
-                <w:rFonts w:ascii="Segoe UI Light" w:hAnsi="Segoe UI Light" w:cs="Segoe UI Light"/>
+                <w:rFonts w:cs="Segoe UI Light" w:ascii="Segoe UI Light" w:hAnsi="Segoe UI Light"/>
                 <w:b/>
                 <w:bCs/>
                 <w:kern w:val="2"/>
               </w:rPr>
-              <w:t>{{row.</w:t>
-            </w:r>
-            <w:r>
-              <w:rPr>
-                <w:rFonts w:ascii="Segoe UI Light" w:hAnsi="Segoe UI Light" w:cs="Segoe UI Light"/>
-                <w:b/>
-                <w:bCs/>
-                <w:kern w:val="2"/>
-              </w:rPr>
-              <w:t>dx</w:t>
-            </w:r>
-            <w:r>
-              <w:rPr>
-                <w:rFonts w:ascii="Segoe UI Light" w:hAnsi="Segoe UI Light" w:cs="Segoe UI Light"/>
-                <w:b/>
-                <w:bCs/>
-                <w:kern w:val="2"/>
-              </w:rPr>
-              <w:t>}}</w:t>
+              <w:t>{{c.customer}}</w:t>
             </w:r>
           </w:p>
         </w:tc>
         <w:tc>
           <w:tcPr>
             <w:tcW w:w="2410" w:type="dxa"/>
-            <w:hideMark/>
+            <w:tcBorders/>
+            <w:shd w:fill="auto" w:val="clear"/>
           </w:tcPr>
           <w:p>
             <w:pPr>
               <w:pStyle w:val="Obsahtabulky"/>
               <w:jc w:val="right"/>
-              <w:rPr>
-                <w:rFonts w:ascii="Segoe UI Light" w:hAnsi="Segoe UI Light" w:cs="Segoe UI Light"/>
+              <w:rPr/>
+            </w:pPr>
+            <w:r>
+              <w:rPr>
+                <w:rFonts w:cs="Segoe UI Light" w:ascii="Segoe UI Light" w:hAnsi="Segoe UI Light"/>
+                <w:b/>
+                <w:bCs/>
                 <w:kern w:val="2"/>
               </w:rPr>
-            </w:pPr>
+              <w:t>{{c.contact_first}} {{c.contact_last}}</w:t>
+            </w:r>
           </w:p>
         </w:tc>
         <w:tc>
           <w:tcPr>
             <w:tcW w:w="2396" w:type="dxa"/>
+            <w:tcBorders/>
+            <w:shd w:fill="auto" w:val="clear"/>
           </w:tcPr>
           <w:p>
             <w:pPr>
@@ -339,62 +280,156 @@
                 <w:kern w:val="2"/>
               </w:rPr>
             </w:pPr>
+            <w:r>
+              <w:rPr>
+                <w:rFonts w:cs="Segoe UI Light" w:ascii="Segoe UI Light" w:hAnsi="Segoe UI Light"/>
+                <w:b/>
+                <w:bCs/>
+                <w:kern w:val="2"/>
+              </w:rPr>
+              <w:t>{{c.</w:t>
+            </w:r>
+            <w:r>
+              <w:rPr>
+                <w:rFonts w:cs="Segoe UI Light" w:ascii="Segoe UI Light" w:hAnsi="Segoe UI Light"/>
+                <w:b/>
+                <w:bCs/>
+                <w:kern w:val="2"/>
+                <w:sz w:val="24"/>
+                <w:szCs w:val="24"/>
+              </w:rPr>
+              <w:t>phone_no</w:t>
+            </w:r>
+            <w:r>
+              <w:rPr>
+                <w:rFonts w:cs="Segoe UI Light" w:ascii="Segoe UI Light" w:hAnsi="Segoe UI Light"/>
+                <w:b/>
+                <w:bCs/>
+                <w:kern w:val="2"/>
+              </w:rPr>
+              <w:t>}}</w:t>
+            </w:r>
           </w:p>
         </w:tc>
         <w:tc>
           <w:tcPr>
-            <w:tcW w:w="2422" w:type="dxa"/>
+            <w:tcW w:w="2421" w:type="dxa"/>
             <w:gridSpan w:val="2"/>
+            <w:tcBorders/>
+            <w:shd w:fill="auto" w:val="clear"/>
           </w:tcPr>
           <w:p>
             <w:pPr>
-              <w:pStyle w:val="Obsahtabulky"/>
+              <w:pStyle w:val="Testopreformattato"/>
+              <w:rPr>
+                <w:sz w:val="20"/>
+                <w:szCs w:val="20"/>
+              </w:rPr>
+            </w:pPr>
+            <w:r>
+              <w:rPr>
+                <w:rFonts w:ascii="Segoe UI Light" w:hAnsi="Segoe UI Light"/>
+                <w:sz w:val="20"/>
+                <w:szCs w:val="20"/>
+              </w:rPr>
+              <w:t>Address: {{c.address_line1}} – {{c.address_line2}} – {{c.city}}</w:t>
+            </w:r>
+          </w:p>
+          <w:p>
+            <w:pPr>
+              <w:pStyle w:val="Testopreformattato"/>
+              <w:rPr>
+                <w:rFonts w:ascii="Segoe UI Light" w:hAnsi="Segoe UI Light"/>
+                <w:sz w:val="20"/>
+                <w:szCs w:val="20"/>
+              </w:rPr>
+            </w:pPr>
+            <w:r>
+              <w:rPr>
+                <w:rFonts w:ascii="Segoe UI Light" w:hAnsi="Segoe UI Light"/>
+                <w:sz w:val="20"/>
+                <w:szCs w:val="20"/>
+              </w:rPr>
+              <w:t>State/Province: {{c.state_province}}</w:t>
+            </w:r>
+          </w:p>
+          <w:p>
+            <w:pPr>
+              <w:pStyle w:val="Testopreformattato"/>
+              <w:rPr>
+                <w:rFonts w:ascii="Segoe UI Light" w:hAnsi="Segoe UI Light"/>
+                <w:sz w:val="20"/>
+                <w:szCs w:val="20"/>
+              </w:rPr>
+            </w:pPr>
+            <w:r>
+              <w:rPr>
+                <w:rFonts w:ascii="Segoe UI Light" w:hAnsi="Segoe UI Light"/>
+                <w:sz w:val="20"/>
+                <w:szCs w:val="20"/>
+              </w:rPr>
+              <w:t>{% if c.country == “Italy” %}Country: {{c.country}}</w:t>
+            </w:r>
+          </w:p>
+          <w:p>
+            <w:pPr>
+              <w:pStyle w:val="Testopreformattato"/>
+              <w:rPr>
+                <w:rFonts w:ascii="Segoe UI Light" w:hAnsi="Segoe UI Light"/>
+                <w:sz w:val="20"/>
+                <w:szCs w:val="20"/>
+              </w:rPr>
+            </w:pPr>
+            <w:r>
+              <w:rPr>
+                <w:rFonts w:ascii="Segoe UI Light" w:hAnsi="Segoe UI Light"/>
+                <w:sz w:val="20"/>
+                <w:szCs w:val="20"/>
+              </w:rPr>
+              <w:t>{% elif c.country == “USA” %}Country: {{c.country}}</w:t>
+            </w:r>
+          </w:p>
+          <w:p>
+            <w:pPr>
+              <w:pStyle w:val="Testopreformattato"/>
               <w:jc w:val="right"/>
               <w:rPr>
-                <w:rFonts w:ascii="Segoe UI Light" w:hAnsi="Segoe UI Light" w:cs="Segoe UI Light"/>
+                <w:rFonts w:ascii="Segoe UI Light" w:hAnsi="Segoe UI Light"/>
+                <w:sz w:val="20"/>
+                <w:szCs w:val="20"/>
+              </w:rPr>
+            </w:pPr>
+            <w:r>
+              <w:rPr>
+                <w:rFonts w:cs="Segoe UI Light" w:ascii="Segoe UI Light" w:hAnsi="Segoe UI Light"/>
                 <w:kern w:val="2"/>
-              </w:rPr>
-            </w:pPr>
-            <w:r>
-              <w:rPr>
-                <w:rFonts w:ascii="Segoe UI Light" w:hAnsi="Segoe UI Light" w:cs="Segoe UI Light"/>
-                <w:kern w:val="2"/>
-              </w:rPr>
-              <w:t>{{row.tipo</w:t>
-            </w:r>
-            <w:r>
-              <w:rPr>
-                <w:rFonts w:ascii="Segoe UI Light" w:hAnsi="Segoe UI Light" w:cs="Segoe UI Light"/>
-                <w:kern w:val="2"/>
-              </w:rPr>
-              <w:t>_</w:t>
-            </w:r>
-            <w:r>
-              <w:rPr>
-                <w:rFonts w:ascii="Segoe UI Light" w:hAnsi="Segoe UI Light" w:cs="Segoe UI Light"/>
-                <w:kern w:val="2"/>
-              </w:rPr>
-              <w:t>specificaid}}</w:t>
+                <w:sz w:val="20"/>
+                <w:szCs w:val="20"/>
+              </w:rPr>
+              <w:t>{% else %}Country: {{c.country}}{%endif%}</w:t>
             </w:r>
           </w:p>
         </w:tc>
       </w:tr>
       <w:tr>
         <w:trPr>
-          <w:cantSplit/>
+          <w:cantSplit w:val="true"/>
         </w:trPr>
         <w:tc>
           <w:tcPr>
-            <w:tcW w:w="9638" w:type="dxa"/>
+            <w:tcW w:w="9637" w:type="dxa"/>
             <w:gridSpan w:val="5"/>
-            <w:hideMark/>
+            <w:tcBorders/>
+            <w:shd w:fill="auto" w:val="clear"/>
           </w:tcPr>
           <w:p>
             <w:pPr>
-              <w:rPr>
-                <w:kern w:val="2"/>
-                <w:lang w:val="cs-CZ" w:bidi="hi-IN"/>
-              </w:rPr>
+              <w:pStyle w:val="Normal"/>
+              <w:widowControl/>
+              <w:bidi w:val="0"/>
+              <w:spacing w:lineRule="auto" w:line="259" w:before="0" w:after="160"/>
+              <w:jc w:val="left"/>
+              <w:rPr/>
             </w:pPr>
             <w:r>
               <w:rPr>
@@ -411,25 +446,10 @@
     </w:tbl>
     <w:p>
       <w:pPr>
+        <w:pStyle w:val="Normal"/>
         <w:keepLines/>
-        <w:spacing w:line="240" w:lineRule="auto"/>
+        <w:spacing w:lineRule="auto" w:line="240"/>
         <w:jc w:val="right"/>
-        <w:rPr>
-          <w:sz w:val="36"/>
-          <w:lang w:val="cs-CZ"/>
-        </w:rPr>
-      </w:pPr>
-      <w:r>
-        <w:rPr>
-          <w:lang w:val="cs-CZ"/>
-        </w:rPr>
-        <w:br w:type="page"/>
-      </w:r>
-    </w:p>
-    <w:p>
-      <w:pPr>
-        <w:keepLines/>
-        <w:spacing w:line="240" w:lineRule="auto"/>
         <w:rPr>
           <w:lang w:val="cs-CZ"/>
         </w:rPr>
@@ -438,55 +458,43 @@
         <w:rPr>
           <w:lang w:val="cs-CZ"/>
         </w:rPr>
-        <w:lastRenderedPageBreak/>
-        <w:t>{%endfor%}</w:t>
       </w:r>
     </w:p>
-    <w:p/>
+    <w:p>
+      <w:pPr>
+        <w:pStyle w:val="Normal"/>
+        <w:widowControl/>
+        <w:bidi w:val="0"/>
+        <w:spacing w:lineRule="auto" w:line="259" w:before="0" w:after="160"/>
+        <w:jc w:val="left"/>
+        <w:rPr/>
+      </w:pPr>
+      <w:r>
+        <w:rPr/>
+      </w:r>
+    </w:p>
     <w:sectPr>
-      <w:headerReference w:type="default" r:id="rId6"/>
-      <w:footerReference w:type="default" r:id="rId7"/>
+      <w:headerReference w:type="default" r:id="rId2"/>
+      <w:footerReference w:type="default" r:id="rId3"/>
+      <w:type w:val="nextPage"/>
       <w:pgSz w:w="11906" w:h="16838"/>
-      <w:pgMar w:top="1417" w:right="1134" w:bottom="1134" w:left="1134" w:header="720" w:footer="720" w:gutter="0"/>
-      <w:cols w:space="720"/>
-      <w:formProt w:val="0"/>
-      <w:docGrid w:linePitch="360" w:charSpace="4096"/>
+      <w:pgMar w:left="1134" w:right="1134" w:header="720" w:top="1417" w:footer="720" w:bottom="1134" w:gutter="0"/>
+      <w:pgNumType w:fmt="decimal"/>
+      <w:formProt w:val="false"/>
+      <w:textDirection w:val="lrTb"/>
+      <w:docGrid w:type="default" w:linePitch="360" w:charSpace="4096"/>
     </w:sectPr>
   </w:body>
 </w:document>
 </file>
 
-<file path=word/endnotes.xml><?xml version="1.0" encoding="utf-8"?>
-<w:endnotes xmlns:wpc="http://schemas.microsoft.com/office/word/2010/wordprocessingCanvas" xmlns:cx="http://schemas.microsoft.com/office/drawing/2014/chartex" xmlns:cx1="http://schemas.microsoft.com/office/drawing/2015/9/8/chartex" xmlns:cx2="http://schemas.microsoft.com/office/drawing/2015/10/21/chartex" xmlns:cx3="http://schemas.microsoft.com/office/drawing/2016/5/9/chartex" xmlns:cx4="http://schemas.microsoft.com/office/drawing/2016/5/10/chartex" xmlns:cx5="http://schemas.microsoft.com/office/drawing/2016/5/11/chartex" xmlns:cx6="http://schemas.microsoft.com/office/drawing/2016/5/12/chartex" xmlns:cx7="http://schemas.microsoft.com/office/drawing/2016/5/13/chartex" xmlns:cx8="http://schemas.microsoft.com/office/drawing/2016/5/14/chartex" xmlns:mc="http://schemas.openxmlformats.org/markup-compatibility/2006" xmlns:aink="http://schemas.microsoft.com/office/drawing/2016/ink" xmlns:am3d="http://schemas.microsoft.com/office/drawing/2017/model3d" xmlns:o="urn:schemas-microsoft-com:office:office" xmlns:r="http://schemas.openxmlformats.org/officeDocument/2006/relationships" xmlns:m="http://schemas.openxmlformats.org/officeDocument/2006/math" xmlns:v="urn:schemas-microsoft-com:vml" xmlns:wp14="http://schemas.microsoft.com/office/word/2010/wordprocessingDrawing" xmlns:wp="http://schemas.openxmlformats.org/drawingml/2006/wordprocessingDrawing" xmlns:w10="urn:schemas-microsoft-com:office:word" xmlns:w="http://schemas.openxmlformats.org/wordprocessingml/2006/main" xmlns:w14="http://schemas.microsoft.com/office/word/2010/wordml" xmlns:w15="http://schemas.microsoft.com/office/word/2012/wordml" xmlns:w16cex="http://schemas.microsoft.com/office/word/2018/wordml/cex" xmlns:w16cid="http://schemas.microsoft.com/office/word/2016/wordml/cid" xmlns:w16="http://schemas.microsoft.com/office/word/2018/wordml" xmlns:w16se="http://schemas.microsoft.com/office/word/2015/wordml/symex" xmlns:wpg="http://schemas.microsoft.com/office/word/2010/wordprocessingGroup" xmlns:wpi="http://schemas.microsoft.com/office/word/2010/wordprocessingInk" xmlns:wne="http://schemas.microsoft.com/office/word/2006/wordml" xmlns:wps="http://schemas.microsoft.com/office/word/2010/wordprocessingShape" mc:Ignorable="w14 w15 w16se w16cid w16 w16cex wp14">
-  <w:endnote w:type="separator" w:id="-1">
-    <w:p>
-      <w:pPr>
-        <w:spacing w:after="0" w:line="240" w:lineRule="auto"/>
-      </w:pPr>
-      <w:r>
-        <w:separator/>
-      </w:r>
-    </w:p>
-  </w:endnote>
-  <w:endnote w:type="continuationSeparator" w:id="0">
-    <w:p>
-      <w:pPr>
-        <w:spacing w:after="0" w:line="240" w:lineRule="auto"/>
-      </w:pPr>
-      <w:r>
-        <w:continuationSeparator/>
-      </w:r>
-    </w:p>
-  </w:endnote>
-</w:endnotes>
-</file>
-
 <file path=word/footer1.xml><?xml version="1.0" encoding="utf-8"?>
-<w:ftr xmlns:wpc="http://schemas.microsoft.com/office/word/2010/wordprocessingCanvas" xmlns:cx="http://schemas.microsoft.com/office/drawing/2014/chartex" xmlns:cx1="http://schemas.microsoft.com/office/drawing/2015/9/8/chartex" xmlns:cx2="http://schemas.microsoft.com/office/drawing/2015/10/21/chartex" xmlns:cx3="http://schemas.microsoft.com/office/drawing/2016/5/9/chartex" xmlns:cx4="http://schemas.microsoft.com/office/drawing/2016/5/10/chartex" xmlns:cx5="http://schemas.microsoft.com/office/drawing/2016/5/11/chartex" xmlns:cx6="http://schemas.microsoft.com/office/drawing/2016/5/12/chartex" xmlns:cx7="http://schemas.microsoft.com/office/drawing/2016/5/13/chartex" xmlns:cx8="http://schemas.microsoft.com/office/drawing/2016/5/14/chartex" xmlns:mc="http://schemas.openxmlformats.org/markup-compatibility/2006" xmlns:aink="http://schemas.microsoft.com/office/drawing/2016/ink" xmlns:am3d="http://schemas.microsoft.com/office/drawing/2017/model3d" xmlns:o="urn:schemas-microsoft-com:office:office" xmlns:r="http://schemas.openxmlformats.org/officeDocument/2006/relationships" xmlns:m="http://schemas.openxmlformats.org/officeDocument/2006/math" xmlns:v="urn:schemas-microsoft-com:vml" xmlns:wp14="http://schemas.microsoft.com/office/word/2010/wordprocessingDrawing" xmlns:wp="http://schemas.openxmlformats.org/drawingml/2006/wordprocessingDrawing" xmlns:w10="urn:schemas-microsoft-com:office:word" xmlns:w="http://schemas.openxmlformats.org/wordprocessingml/2006/main" xmlns:w14="http://schemas.microsoft.com/office/word/2010/wordml" xmlns:w15="http://schemas.microsoft.com/office/word/2012/wordml" xmlns:w16cex="http://schemas.microsoft.com/office/word/2018/wordml/cex" xmlns:w16cid="http://schemas.microsoft.com/office/word/2016/wordml/cid" xmlns:w16="http://schemas.microsoft.com/office/word/2018/wordml" xmlns:w16se="http://schemas.microsoft.com/office/word/2015/wordml/symex" xmlns:wpg="http://schemas.microsoft.com/office/word/2010/wordprocessingGroup" xmlns:wpi="http://schemas.microsoft.com/office/word/2010/wordprocessingInk" xmlns:wne="http://schemas.microsoft.com/office/word/2006/wordml" xmlns:wps="http://schemas.microsoft.com/office/word/2010/wordprocessingShape" mc:Ignorable="w14 w15 w16se w16cid w16 w16cex wp14">
+<w:ftr xmlns:o="urn:schemas-microsoft-com:office:office" xmlns:r="http://schemas.openxmlformats.org/officeDocument/2006/relationships" xmlns:v="urn:schemas-microsoft-com:vml" xmlns:w="http://schemas.openxmlformats.org/wordprocessingml/2006/main" xmlns:w10="urn:schemas-microsoft-com:office:word" xmlns:wp="http://schemas.openxmlformats.org/drawingml/2006/wordprocessingDrawing" xmlns:wps="http://schemas.microsoft.com/office/word/2010/wordprocessingShape" xmlns:wpg="http://schemas.microsoft.com/office/word/2010/wordprocessingGroup" xmlns:mc="http://schemas.openxmlformats.org/markup-compatibility/2006" xmlns:wp14="http://schemas.microsoft.com/office/word/2010/wordprocessingDrawing" xmlns:w14="http://schemas.microsoft.com/office/word/2010/wordml" mc:Ignorable="w14 wp14">
   <w:p>
     <w:pPr>
       <w:pStyle w:val="Pidipagina"/>
       <w:jc w:val="right"/>
+      <w:rPr/>
     </w:pPr>
     <w:r>
       <w:rPr>
@@ -498,7 +506,6 @@
     </w:r>
     <w:r>
       <w:rPr>
-        <w:color w:val="5B9BD5" w:themeColor="accent1"/>
         <w:sz w:val="20"/>
         <w:szCs w:val="20"/>
       </w:rPr>
@@ -506,15 +513,13 @@
     </w:r>
     <w:r>
       <w:rPr>
-        <w:color w:val="5B9BD5" w:themeColor="accent1"/>
         <w:sz w:val="20"/>
         <w:szCs w:val="20"/>
       </w:rPr>
-      <w:instrText>PAGE  \* Arabic</w:instrText>
+      <w:instrText> PAGE </w:instrText>
     </w:r>
     <w:r>
       <w:rPr>
-        <w:color w:val="5B9BD5" w:themeColor="accent1"/>
         <w:sz w:val="20"/>
         <w:szCs w:val="20"/>
       </w:rPr>
@@ -522,8 +527,6 @@
     </w:r>
     <w:r>
       <w:rPr>
-        <w:noProof/>
-        <w:color w:val="5B9BD5" w:themeColor="accent1"/>
         <w:sz w:val="20"/>
         <w:szCs w:val="20"/>
       </w:rPr>
@@ -531,7 +534,6 @@
     </w:r>
     <w:r>
       <w:rPr>
-        <w:color w:val="5B9BD5" w:themeColor="accent1"/>
         <w:sz w:val="20"/>
         <w:szCs w:val="20"/>
       </w:rPr>
@@ -541,50 +543,27 @@
   <w:p>
     <w:pPr>
       <w:pStyle w:val="Pidipagina"/>
+      <w:rPr/>
     </w:pPr>
+    <w:r>
+      <w:rPr/>
+    </w:r>
   </w:p>
 </w:ftr>
 </file>
 
-<file path=word/footnotes.xml><?xml version="1.0" encoding="utf-8"?>
-<w:footnotes xmlns:wpc="http://schemas.microsoft.com/office/word/2010/wordprocessingCanvas" xmlns:cx="http://schemas.microsoft.com/office/drawing/2014/chartex" xmlns:cx1="http://schemas.microsoft.com/office/drawing/2015/9/8/chartex" xmlns:cx2="http://schemas.microsoft.com/office/drawing/2015/10/21/chartex" xmlns:cx3="http://schemas.microsoft.com/office/drawing/2016/5/9/chartex" xmlns:cx4="http://schemas.microsoft.com/office/drawing/2016/5/10/chartex" xmlns:cx5="http://schemas.microsoft.com/office/drawing/2016/5/11/chartex" xmlns:cx6="http://schemas.microsoft.com/office/drawing/2016/5/12/chartex" xmlns:cx7="http://schemas.microsoft.com/office/drawing/2016/5/13/chartex" xmlns:cx8="http://schemas.microsoft.com/office/drawing/2016/5/14/chartex" xmlns:mc="http://schemas.openxmlformats.org/markup-compatibility/2006" xmlns:aink="http://schemas.microsoft.com/office/drawing/2016/ink" xmlns:am3d="http://schemas.microsoft.com/office/drawing/2017/model3d" xmlns:o="urn:schemas-microsoft-com:office:office" xmlns:r="http://schemas.openxmlformats.org/officeDocument/2006/relationships" xmlns:m="http://schemas.openxmlformats.org/officeDocument/2006/math" xmlns:v="urn:schemas-microsoft-com:vml" xmlns:wp14="http://schemas.microsoft.com/office/word/2010/wordprocessingDrawing" xmlns:wp="http://schemas.openxmlformats.org/drawingml/2006/wordprocessingDrawing" xmlns:w10="urn:schemas-microsoft-com:office:word" xmlns:w="http://schemas.openxmlformats.org/wordprocessingml/2006/main" xmlns:w14="http://schemas.microsoft.com/office/word/2010/wordml" xmlns:w15="http://schemas.microsoft.com/office/word/2012/wordml" xmlns:w16cex="http://schemas.microsoft.com/office/word/2018/wordml/cex" xmlns:w16cid="http://schemas.microsoft.com/office/word/2016/wordml/cid" xmlns:w16="http://schemas.microsoft.com/office/word/2018/wordml" xmlns:w16se="http://schemas.microsoft.com/office/word/2015/wordml/symex" xmlns:wpg="http://schemas.microsoft.com/office/word/2010/wordprocessingGroup" xmlns:wpi="http://schemas.microsoft.com/office/word/2010/wordprocessingInk" xmlns:wne="http://schemas.microsoft.com/office/word/2006/wordml" xmlns:wps="http://schemas.microsoft.com/office/word/2010/wordprocessingShape" mc:Ignorable="w14 w15 w16se w16cid w16 w16cex wp14">
-  <w:footnote w:type="separator" w:id="-1">
-    <w:p>
-      <w:pPr>
-        <w:spacing w:after="0" w:line="240" w:lineRule="auto"/>
-      </w:pPr>
-      <w:r>
-        <w:separator/>
-      </w:r>
-    </w:p>
-  </w:footnote>
-  <w:footnote w:type="continuationSeparator" w:id="0">
-    <w:p>
-      <w:pPr>
-        <w:spacing w:after="0" w:line="240" w:lineRule="auto"/>
-      </w:pPr>
-      <w:r>
-        <w:continuationSeparator/>
-      </w:r>
-    </w:p>
-  </w:footnote>
-</w:footnotes>
-</file>
-
 <file path=word/header1.xml><?xml version="1.0" encoding="utf-8"?>
-<w:hdr xmlns:wpc="http://schemas.microsoft.com/office/word/2010/wordprocessingCanvas" xmlns:cx="http://schemas.microsoft.com/office/drawing/2014/chartex" xmlns:cx1="http://schemas.microsoft.com/office/drawing/2015/9/8/chartex" xmlns:cx2="http://schemas.microsoft.com/office/drawing/2015/10/21/chartex" xmlns:cx3="http://schemas.microsoft.com/office/drawing/2016/5/9/chartex" xmlns:cx4="http://schemas.microsoft.com/office/drawing/2016/5/10/chartex" xmlns:cx5="http://schemas.microsoft.com/office/drawing/2016/5/11/chartex" xmlns:cx6="http://schemas.microsoft.com/office/drawing/2016/5/12/chartex" xmlns:cx7="http://schemas.microsoft.com/office/drawing/2016/5/13/chartex" xmlns:cx8="http://schemas.microsoft.com/office/drawing/2016/5/14/chartex" xmlns:mc="http://schemas.openxmlformats.org/markup-compatibility/2006" xmlns:aink="http://schemas.microsoft.com/office/drawing/2016/ink" xmlns:am3d="http://schemas.microsoft.com/office/drawing/2017/model3d" xmlns:o="urn:schemas-microsoft-com:office:office" xmlns:r="http://schemas.openxmlformats.org/officeDocument/2006/relationships" xmlns:m="http://schemas.openxmlformats.org/officeDocument/2006/math" xmlns:v="urn:schemas-microsoft-com:vml" xmlns:wp14="http://schemas.microsoft.com/office/word/2010/wordprocessingDrawing" xmlns:wp="http://schemas.openxmlformats.org/drawingml/2006/wordprocessingDrawing" xmlns:w10="urn:schemas-microsoft-com:office:word" xmlns:w="http://schemas.openxmlformats.org/wordprocessingml/2006/main" xmlns:w14="http://schemas.microsoft.com/office/word/2010/wordml" xmlns:w15="http://schemas.microsoft.com/office/word/2012/wordml" xmlns:w16cex="http://schemas.microsoft.com/office/word/2018/wordml/cex" xmlns:w16cid="http://schemas.microsoft.com/office/word/2016/wordml/cid" xmlns:w16="http://schemas.microsoft.com/office/word/2018/wordml" xmlns:w16se="http://schemas.microsoft.com/office/word/2015/wordml/symex" xmlns:wpg="http://schemas.microsoft.com/office/word/2010/wordprocessingGroup" xmlns:wpi="http://schemas.microsoft.com/office/word/2010/wordprocessingInk" xmlns:wne="http://schemas.microsoft.com/office/word/2006/wordml" xmlns:wps="http://schemas.microsoft.com/office/word/2010/wordprocessingShape" mc:Ignorable="w14 w15 w16se w16cid w16 w16cex wp14">
+<w:hdr xmlns:o="urn:schemas-microsoft-com:office:office" xmlns:r="http://schemas.openxmlformats.org/officeDocument/2006/relationships" xmlns:v="urn:schemas-microsoft-com:vml" xmlns:w="http://schemas.openxmlformats.org/wordprocessingml/2006/main" xmlns:w10="urn:schemas-microsoft-com:office:word" xmlns:wp="http://schemas.openxmlformats.org/drawingml/2006/wordprocessingDrawing" xmlns:wps="http://schemas.microsoft.com/office/word/2010/wordprocessingShape" xmlns:wpg="http://schemas.microsoft.com/office/word/2010/wordprocessingGroup" xmlns:mc="http://schemas.openxmlformats.org/markup-compatibility/2006" xmlns:wp14="http://schemas.microsoft.com/office/word/2010/wordprocessingDrawing" xmlns:w14="http://schemas.microsoft.com/office/word/2010/wordml" mc:Ignorable="w14 wp14">
   <w:p>
     <w:pPr>
       <w:pStyle w:val="Intestazione"/>
       <w:jc w:val="right"/>
+      <w:rPr/>
     </w:pPr>
     <w:r>
-      <w:rPr>
-        <w:noProof/>
-        <w:lang w:eastAsia="it-IT"/>
-      </w:rPr>
+      <w:rPr/>
       <w:drawing>
-        <wp:anchor distT="0" distB="0" distL="114300" distR="114300" simplePos="0" relativeHeight="251658240" behindDoc="0" locked="0" layoutInCell="1" allowOverlap="1" wp14:anchorId="58677972" wp14:editId="14AAFFE8">
+        <wp:anchor behindDoc="1" distT="0" distB="0" distL="114300" distR="114300" simplePos="0" locked="0" layoutInCell="1" allowOverlap="1" relativeHeight="2">
           <wp:simplePos x="0" y="0"/>
           <wp:positionH relativeFrom="column">
             <wp:posOffset>4956810</wp:posOffset>
@@ -595,7 +574,7 @@
           <wp:extent cx="1680845" cy="326390"/>
           <wp:effectExtent l="0" t="0" r="0" b="0"/>
           <wp:wrapTopAndBottom/>
-          <wp:docPr id="1" name="Immagine 1"/>
+          <wp:docPr id="1" name="Immagine 1" descr=""/>
           <wp:cNvGraphicFramePr>
             <a:graphicFrameLocks xmlns:a="http://schemas.openxmlformats.org/drawingml/2006/main" noChangeAspect="1"/>
           </wp:cNvGraphicFramePr>
@@ -603,22 +582,18 @@
             <a:graphicData uri="http://schemas.openxmlformats.org/drawingml/2006/picture">
               <pic:pic xmlns:pic="http://schemas.openxmlformats.org/drawingml/2006/picture">
                 <pic:nvPicPr>
-                  <pic:cNvPr id="1" name="dmscontainer_logo_toolbar.png"/>
-                  <pic:cNvPicPr/>
+                  <pic:cNvPr id="1" name="Immagine 1" descr=""/>
+                  <pic:cNvPicPr>
+                    <a:picLocks noChangeAspect="1" noChangeArrowheads="1"/>
+                  </pic:cNvPicPr>
                 </pic:nvPicPr>
                 <pic:blipFill>
-                  <a:blip r:embed="rId1">
-                    <a:extLst>
-                      <a:ext uri="{28A0092B-C50C-407E-A947-70E740481C1C}">
-                        <a14:useLocalDpi xmlns:a14="http://schemas.microsoft.com/office/drawing/2010/main" val="0"/>
-                      </a:ext>
-                    </a:extLst>
-                  </a:blip>
+                  <a:blip r:embed="rId1"/>
                   <a:stretch>
                     <a:fillRect/>
                   </a:stretch>
                 </pic:blipFill>
-                <pic:spPr>
+                <pic:spPr bwMode="auto">
                   <a:xfrm>
                     <a:off x="0" y="0"/>
                     <a:ext cx="1680845" cy="326390"/>
@@ -630,12 +605,6 @@
               </pic:pic>
             </a:graphicData>
           </a:graphic>
-          <wp14:sizeRelH relativeFrom="margin">
-            <wp14:pctWidth>0</wp14:pctWidth>
-          </wp14:sizeRelH>
-          <wp14:sizeRelV relativeFrom="margin">
-            <wp14:pctHeight>0</wp14:pctHeight>
-          </wp14:sizeRelV>
         </wp:anchor>
       </w:drawing>
     </w:r>
@@ -644,29 +613,31 @@
 </file>
 
 <file path=word/styles.xml><?xml version="1.0" encoding="utf-8"?>
-<w:styles xmlns:mc="http://schemas.openxmlformats.org/markup-compatibility/2006" xmlns:r="http://schemas.openxmlformats.org/officeDocument/2006/relationships" xmlns:w="http://schemas.openxmlformats.org/wordprocessingml/2006/main" xmlns:w14="http://schemas.microsoft.com/office/word/2010/wordml" xmlns:w15="http://schemas.microsoft.com/office/word/2012/wordml" xmlns:w16cex="http://schemas.microsoft.com/office/word/2018/wordml/cex" xmlns:w16cid="http://schemas.microsoft.com/office/word/2016/wordml/cid" xmlns:w16="http://schemas.microsoft.com/office/word/2018/wordml" xmlns:w16se="http://schemas.microsoft.com/office/word/2015/wordml/symex" mc:Ignorable="w14 w15 w16se w16cid w16 w16cex">
+<w:styles xmlns:w="http://schemas.openxmlformats.org/wordprocessingml/2006/main" xmlns:w14="http://schemas.microsoft.com/office/word/2010/wordml" xmlns:mc="http://schemas.openxmlformats.org/markup-compatibility/2006" mc:Ignorable="w14">
   <w:docDefaults>
     <w:rPrDefault>
       <w:rPr>
-        <w:rFonts w:ascii="Liberation Serif" w:eastAsia="NSimSun" w:hAnsi="Liberation Serif" w:cs="Arial"/>
+        <w:rFonts w:ascii="Liberation Serif" w:hAnsi="Liberation Serif" w:eastAsia="NSimSun" w:cs="Arial"/>
         <w:kern w:val="2"/>
         <w:szCs w:val="24"/>
         <w:lang w:val="it-IT" w:eastAsia="zh-CN" w:bidi="hi-IN"/>
       </w:rPr>
     </w:rPrDefault>
-    <w:pPrDefault/>
+    <w:pPrDefault>
+      <w:pPr/>
+    </w:pPrDefault>
   </w:docDefaults>
   <w:latentStyles w:defLockedState="0" w:defUIPriority="99" w:defSemiHidden="0" w:defUnhideWhenUsed="0" w:defQFormat="0" w:count="376">
     <w:lsdException w:name="Normal" w:uiPriority="0" w:qFormat="1"/>
     <w:lsdException w:name="heading 1" w:uiPriority="9" w:qFormat="1"/>
-    <w:lsdException w:name="heading 2" w:semiHidden="1" w:uiPriority="9" w:unhideWhenUsed="1" w:qFormat="1"/>
-    <w:lsdException w:name="heading 3" w:semiHidden="1" w:uiPriority="9" w:unhideWhenUsed="1" w:qFormat="1"/>
-    <w:lsdException w:name="heading 4" w:semiHidden="1" w:uiPriority="9" w:unhideWhenUsed="1" w:qFormat="1"/>
-    <w:lsdException w:name="heading 5" w:semiHidden="1" w:uiPriority="9" w:unhideWhenUsed="1" w:qFormat="1"/>
-    <w:lsdException w:name="heading 6" w:semiHidden="1" w:uiPriority="9" w:unhideWhenUsed="1" w:qFormat="1"/>
-    <w:lsdException w:name="heading 7" w:semiHidden="1" w:uiPriority="9" w:unhideWhenUsed="1" w:qFormat="1"/>
-    <w:lsdException w:name="heading 8" w:semiHidden="1" w:uiPriority="9" w:unhideWhenUsed="1" w:qFormat="1"/>
-    <w:lsdException w:name="heading 9" w:semiHidden="1" w:uiPriority="9" w:unhideWhenUsed="1" w:qFormat="1"/>
+    <w:lsdException w:name="heading 2" w:uiPriority="9" w:semiHidden="1" w:unhideWhenUsed="1" w:qFormat="1"/>
+    <w:lsdException w:name="heading 3" w:uiPriority="9" w:semiHidden="1" w:unhideWhenUsed="1" w:qFormat="1"/>
+    <w:lsdException w:name="heading 4" w:uiPriority="9" w:semiHidden="1" w:unhideWhenUsed="1" w:qFormat="1"/>
+    <w:lsdException w:name="heading 5" w:uiPriority="9" w:semiHidden="1" w:unhideWhenUsed="1" w:qFormat="1"/>
+    <w:lsdException w:name="heading 6" w:uiPriority="9" w:semiHidden="1" w:unhideWhenUsed="1" w:qFormat="1"/>
+    <w:lsdException w:name="heading 7" w:uiPriority="9" w:semiHidden="1" w:unhideWhenUsed="1" w:qFormat="1"/>
+    <w:lsdException w:name="heading 8" w:uiPriority="9" w:semiHidden="1" w:unhideWhenUsed="1" w:qFormat="1"/>
+    <w:lsdException w:name="heading 9" w:uiPriority="9" w:semiHidden="1" w:unhideWhenUsed="1" w:qFormat="1"/>
     <w:lsdException w:name="index 1" w:semiHidden="1" w:unhideWhenUsed="1"/>
     <w:lsdException w:name="index 2" w:semiHidden="1" w:unhideWhenUsed="1"/>
     <w:lsdException w:name="index 3" w:semiHidden="1" w:unhideWhenUsed="1"/>
@@ -676,22 +647,22 @@
     <w:lsdException w:name="index 7" w:semiHidden="1" w:unhideWhenUsed="1"/>
     <w:lsdException w:name="index 8" w:semiHidden="1" w:unhideWhenUsed="1"/>
     <w:lsdException w:name="index 9" w:semiHidden="1" w:unhideWhenUsed="1"/>
-    <w:lsdException w:name="toc 1" w:semiHidden="1" w:uiPriority="39" w:unhideWhenUsed="1"/>
-    <w:lsdException w:name="toc 2" w:semiHidden="1" w:uiPriority="39" w:unhideWhenUsed="1"/>
-    <w:lsdException w:name="toc 3" w:semiHidden="1" w:uiPriority="39" w:unhideWhenUsed="1"/>
-    <w:lsdException w:name="toc 4" w:semiHidden="1" w:uiPriority="39" w:unhideWhenUsed="1"/>
-    <w:lsdException w:name="toc 5" w:semiHidden="1" w:uiPriority="39" w:unhideWhenUsed="1"/>
-    <w:lsdException w:name="toc 6" w:semiHidden="1" w:uiPriority="39" w:unhideWhenUsed="1"/>
-    <w:lsdException w:name="toc 7" w:semiHidden="1" w:uiPriority="39" w:unhideWhenUsed="1"/>
-    <w:lsdException w:name="toc 8" w:semiHidden="1" w:uiPriority="39" w:unhideWhenUsed="1"/>
-    <w:lsdException w:name="toc 9" w:semiHidden="1" w:uiPriority="39" w:unhideWhenUsed="1"/>
+    <w:lsdException w:name="toc 1" w:uiPriority="39" w:semiHidden="1" w:unhideWhenUsed="1"/>
+    <w:lsdException w:name="toc 2" w:uiPriority="39" w:semiHidden="1" w:unhideWhenUsed="1"/>
+    <w:lsdException w:name="toc 3" w:uiPriority="39" w:semiHidden="1" w:unhideWhenUsed="1"/>
+    <w:lsdException w:name="toc 4" w:uiPriority="39" w:semiHidden="1" w:unhideWhenUsed="1"/>
+    <w:lsdException w:name="toc 5" w:uiPriority="39" w:semiHidden="1" w:unhideWhenUsed="1"/>
+    <w:lsdException w:name="toc 6" w:uiPriority="39" w:semiHidden="1" w:unhideWhenUsed="1"/>
+    <w:lsdException w:name="toc 7" w:uiPriority="39" w:semiHidden="1" w:unhideWhenUsed="1"/>
+    <w:lsdException w:name="toc 8" w:uiPriority="39" w:semiHidden="1" w:unhideWhenUsed="1"/>
+    <w:lsdException w:name="toc 9" w:uiPriority="39" w:semiHidden="1" w:unhideWhenUsed="1"/>
     <w:lsdException w:name="Normal Indent" w:semiHidden="1" w:unhideWhenUsed="1"/>
     <w:lsdException w:name="footnote text" w:semiHidden="1" w:unhideWhenUsed="1"/>
     <w:lsdException w:name="annotation text" w:semiHidden="1" w:unhideWhenUsed="1"/>
     <w:lsdException w:name="header" w:semiHidden="1" w:unhideWhenUsed="1"/>
     <w:lsdException w:name="footer" w:semiHidden="1" w:unhideWhenUsed="1"/>
     <w:lsdException w:name="index heading" w:semiHidden="1" w:unhideWhenUsed="1"/>
-    <w:lsdException w:name="caption" w:semiHidden="1" w:uiPriority="35" w:unhideWhenUsed="1" w:qFormat="1"/>
+    <w:lsdException w:name="caption" w:uiPriority="35" w:semiHidden="1" w:unhideWhenUsed="1" w:qFormat="1"/>
     <w:lsdException w:name="table of figures" w:semiHidden="1" w:unhideWhenUsed="1"/>
     <w:lsdException w:name="envelope address" w:semiHidden="1" w:unhideWhenUsed="1"/>
     <w:lsdException w:name="envelope return" w:semiHidden="1" w:unhideWhenUsed="1"/>
@@ -722,7 +693,7 @@
     <w:lsdException w:name="Title" w:uiPriority="10" w:qFormat="1"/>
     <w:lsdException w:name="Closing" w:semiHidden="1" w:unhideWhenUsed="1"/>
     <w:lsdException w:name="Signature" w:semiHidden="1" w:unhideWhenUsed="1"/>
-    <w:lsdException w:name="Default Paragraph Font" w:semiHidden="1" w:uiPriority="1" w:unhideWhenUsed="1"/>
+    <w:lsdException w:name="Default Paragraph Font" w:uiPriority="1" w:semiHidden="1" w:unhideWhenUsed="1"/>
     <w:lsdException w:name="Body Text" w:semiHidden="1" w:unhideWhenUsed="1"/>
     <w:lsdException w:name="Body Text Indent" w:semiHidden="1" w:unhideWhenUsed="1"/>
     <w:lsdException w:name="List Continue" w:semiHidden="1" w:unhideWhenUsed="1"/>
@@ -922,8 +893,8 @@
     <w:lsdException w:name="Subtle Reference" w:uiPriority="31" w:qFormat="1"/>
     <w:lsdException w:name="Intense Reference" w:uiPriority="32" w:qFormat="1"/>
     <w:lsdException w:name="Book Title" w:uiPriority="33" w:qFormat="1"/>
-    <w:lsdException w:name="Bibliography" w:semiHidden="1" w:uiPriority="37" w:unhideWhenUsed="1"/>
-    <w:lsdException w:name="TOC Heading" w:semiHidden="1" w:uiPriority="39" w:unhideWhenUsed="1" w:qFormat="1"/>
+    <w:lsdException w:name="Bibliography" w:uiPriority="37" w:semiHidden="1" w:unhideWhenUsed="1"/>
+    <w:lsdException w:name="TOC Heading" w:uiPriority="39" w:semiHidden="1" w:unhideWhenUsed="1" w:qFormat="1"/>
     <w:lsdException w:name="Plain Table 1" w:uiPriority="41"/>
     <w:lsdException w:name="Plain Table 2" w:uiPriority="42"/>
     <w:lsdException w:name="Plain Table 3" w:uiPriority="43"/>
@@ -1034,47 +1005,306 @@
     <w:lsdException w:name="Unresolved Mention" w:semiHidden="1" w:unhideWhenUsed="1"/>
     <w:lsdException w:name="Smart Link" w:semiHidden="1" w:unhideWhenUsed="1"/>
   </w:latentStyles>
-  <w:style w:type="paragraph" w:default="1" w:styleId="Normale">
+  <w:style w:type="paragraph" w:styleId="Normal" w:default="1">
     <w:name w:val="Normal"/>
     <w:qFormat/>
-    <w:rsid w:val="00BB0967"/>
+    <w:rsid w:val="00bb0967"/>
     <w:pPr>
-      <w:spacing w:after="160" w:line="259" w:lineRule="auto"/>
+      <w:widowControl/>
+      <w:bidi w:val="0"/>
+      <w:spacing w:lineRule="auto" w:line="259" w:before="0" w:after="160"/>
+      <w:jc w:val="left"/>
     </w:pPr>
     <w:rPr>
-      <w:rFonts w:asciiTheme="minorHAnsi" w:eastAsiaTheme="minorHAnsi" w:hAnsiTheme="minorHAnsi" w:cstheme="minorBidi"/>
+      <w:rFonts w:ascii="Calibri" w:hAnsi="Calibri" w:eastAsia="Calibri" w:cs="" w:asciiTheme="minorHAnsi" w:cstheme="minorBidi" w:eastAsiaTheme="minorHAnsi" w:hAnsiTheme="minorHAnsi"/>
+      <w:color w:val="auto"/>
+      <w:kern w:val="0"/>
+      <w:sz w:val="22"/>
+      <w:szCs w:val="22"/>
+      <w:lang w:val="it-IT" w:eastAsia="en-US" w:bidi="ar-SA"/>
+    </w:rPr>
+  </w:style>
+  <w:style w:type="paragraph" w:styleId="Titolo1">
+    <w:name w:val="Heading 1"/>
+    <w:basedOn w:val="Normal"/>
+    <w:next w:val="Normal"/>
+    <w:link w:val="Titolo1Carattere"/>
+    <w:uiPriority w:val="9"/>
+    <w:qFormat/>
+    <w:rsid w:val="00224e3e"/>
+    <w:pPr>
+      <w:keepNext w:val="true"/>
+      <w:keepLines/>
+      <w:spacing w:before="240" w:after="0"/>
+      <w:outlineLvl w:val="0"/>
+    </w:pPr>
+    <w:rPr>
+      <w:rFonts w:ascii="Calibri Light" w:hAnsi="Calibri Light" w:eastAsia="" w:cs="" w:asciiTheme="majorHAnsi" w:cstheme="majorBidi" w:eastAsiaTheme="majorEastAsia" w:hAnsiTheme="majorHAnsi"/>
+      <w:color w:val="2E74B5" w:themeColor="accent1" w:themeShade="bf"/>
+      <w:sz w:val="32"/>
+      <w:szCs w:val="32"/>
+    </w:rPr>
+  </w:style>
+  <w:style w:type="character" w:styleId="DefaultParagraphFont" w:default="1">
+    <w:name w:val="Default Paragraph Font"/>
+    <w:uiPriority w:val="1"/>
+    <w:semiHidden/>
+    <w:unhideWhenUsed/>
+    <w:qFormat/>
+    <w:rPr/>
+  </w:style>
+  <w:style w:type="character" w:styleId="TitoloCarattere" w:customStyle="1">
+    <w:name w:val="Titolo Carattere"/>
+    <w:basedOn w:val="DefaultParagraphFont"/>
+    <w:link w:val="Titolo"/>
+    <w:uiPriority w:val="10"/>
+    <w:qFormat/>
+    <w:rsid w:val="00064018"/>
+    <w:rPr>
+      <w:rFonts w:ascii="Calibri Light" w:hAnsi="Calibri Light" w:eastAsia="" w:cs="" w:asciiTheme="majorHAnsi" w:cstheme="majorBidi" w:eastAsiaTheme="majorEastAsia" w:hAnsiTheme="majorHAnsi"/>
+      <w:spacing w:val="-10"/>
+      <w:kern w:val="2"/>
+      <w:sz w:val="56"/>
+      <w:szCs w:val="56"/>
+    </w:rPr>
+  </w:style>
+  <w:style w:type="character" w:styleId="Titolo1Carattere" w:customStyle="1">
+    <w:name w:val="Titolo 1 Carattere"/>
+    <w:basedOn w:val="DefaultParagraphFont"/>
+    <w:link w:val="Titolo1"/>
+    <w:uiPriority w:val="9"/>
+    <w:qFormat/>
+    <w:rsid w:val="00224e3e"/>
+    <w:rPr>
+      <w:rFonts w:ascii="Calibri Light" w:hAnsi="Calibri Light" w:eastAsia="" w:cs="" w:asciiTheme="majorHAnsi" w:cstheme="majorBidi" w:eastAsiaTheme="majorEastAsia" w:hAnsiTheme="majorHAnsi"/>
+      <w:color w:val="2E74B5" w:themeColor="accent1" w:themeShade="bf"/>
+      <w:kern w:val="0"/>
+      <w:sz w:val="32"/>
+      <w:szCs w:val="32"/>
+      <w:lang w:eastAsia="en-US" w:bidi="ar-SA"/>
+    </w:rPr>
+  </w:style>
+  <w:style w:type="character" w:styleId="IntestazioneCarattere" w:customStyle="1">
+    <w:name w:val="Intestazione Carattere"/>
+    <w:basedOn w:val="DefaultParagraphFont"/>
+    <w:link w:val="Intestazione"/>
+    <w:uiPriority w:val="99"/>
+    <w:qFormat/>
+    <w:rsid w:val="00cc7e6b"/>
+    <w:rPr>
+      <w:rFonts w:ascii="Calibri" w:hAnsi="Calibri" w:eastAsia="Calibri" w:cs="" w:asciiTheme="minorHAnsi" w:cstheme="minorBidi" w:eastAsiaTheme="minorHAnsi" w:hAnsiTheme="minorHAnsi"/>
       <w:kern w:val="0"/>
       <w:sz w:val="22"/>
       <w:szCs w:val="22"/>
       <w:lang w:eastAsia="en-US" w:bidi="ar-SA"/>
     </w:rPr>
   </w:style>
-  <w:style w:type="paragraph" w:styleId="Titolo1">
-    <w:name w:val="heading 1"/>
-    <w:basedOn w:val="Normale"/>
-    <w:next w:val="Normale"/>
-    <w:link w:val="Titolo1Carattere"/>
-    <w:uiPriority w:val="9"/>
-    <w:qFormat/>
-    <w:rsid w:val="00224E3E"/>
+  <w:style w:type="character" w:styleId="PidipaginaCarattere" w:customStyle="1">
+    <w:name w:val="Piè di pagina Carattere"/>
+    <w:basedOn w:val="DefaultParagraphFont"/>
+    <w:link w:val="Pidipagina"/>
+    <w:uiPriority w:val="99"/>
+    <w:qFormat/>
+    <w:rsid w:val="00cc7e6b"/>
+    <w:rPr>
+      <w:rFonts w:ascii="Calibri" w:hAnsi="Calibri" w:eastAsia="Calibri" w:cs="" w:asciiTheme="minorHAnsi" w:cstheme="minorBidi" w:eastAsiaTheme="minorHAnsi" w:hAnsiTheme="minorHAnsi"/>
+      <w:kern w:val="0"/>
+      <w:sz w:val="22"/>
+      <w:szCs w:val="22"/>
+      <w:lang w:eastAsia="en-US" w:bidi="ar-SA"/>
+    </w:rPr>
+  </w:style>
+  <w:style w:type="character" w:styleId="Punti">
+    <w:name w:val="Punti"/>
+    <w:qFormat/>
+    <w:rPr>
+      <w:rFonts w:ascii="OpenSymbol" w:hAnsi="OpenSymbol" w:eastAsia="OpenSymbol" w:cs="OpenSymbol"/>
+    </w:rPr>
+  </w:style>
+  <w:style w:type="paragraph" w:styleId="Titolo">
+    <w:name w:val="Titolo"/>
+    <w:basedOn w:val="Normal"/>
+    <w:next w:val="Corpodeltesto"/>
+    <w:qFormat/>
     <w:pPr>
-      <w:keepNext/>
-      <w:keepLines/>
-      <w:spacing w:before="240" w:after="0"/>
-      <w:outlineLvl w:val="0"/>
+      <w:keepNext w:val="true"/>
+      <w:spacing w:before="240" w:after="120"/>
     </w:pPr>
     <w:rPr>
-      <w:rFonts w:asciiTheme="majorHAnsi" w:eastAsiaTheme="majorEastAsia" w:hAnsiTheme="majorHAnsi" w:cstheme="majorBidi"/>
-      <w:color w:val="2E74B5" w:themeColor="accent1" w:themeShade="BF"/>
-      <w:sz w:val="32"/>
-      <w:szCs w:val="32"/>
+      <w:rFonts w:ascii="Liberation Sans" w:hAnsi="Liberation Sans" w:eastAsia="Microsoft YaHei" w:cs="Lucida Sans"/>
+      <w:sz w:val="28"/>
+      <w:szCs w:val="28"/>
     </w:rPr>
   </w:style>
-  <w:style w:type="character" w:default="1" w:styleId="Carpredefinitoparagrafo">
-    <w:name w:val="Default Paragraph Font"/>
-    <w:uiPriority w:val="1"/>
+  <w:style w:type="paragraph" w:styleId="Corpodeltesto">
+    <w:name w:val="Body Text"/>
+    <w:basedOn w:val="Normal"/>
+    <w:pPr>
+      <w:spacing w:lineRule="auto" w:line="276" w:before="0" w:after="140"/>
+    </w:pPr>
+    <w:rPr/>
+  </w:style>
+  <w:style w:type="paragraph" w:styleId="Elenco">
+    <w:name w:val="List"/>
+    <w:basedOn w:val="Corpodeltesto"/>
+    <w:pPr/>
+    <w:rPr>
+      <w:rFonts w:cs="Arial"/>
+    </w:rPr>
+  </w:style>
+  <w:style w:type="paragraph" w:styleId="Didascalia">
+    <w:name w:val="Caption"/>
+    <w:basedOn w:val="Normal"/>
+    <w:qFormat/>
+    <w:pPr>
+      <w:suppressLineNumbers/>
+      <w:spacing w:before="120" w:after="120"/>
+    </w:pPr>
+    <w:rPr>
+      <w:rFonts w:cs="Lucida Sans"/>
+      <w:i/>
+      <w:iCs/>
+      <w:sz w:val="24"/>
+      <w:szCs w:val="24"/>
+    </w:rPr>
+  </w:style>
+  <w:style w:type="paragraph" w:styleId="Indice" w:customStyle="1">
+    <w:name w:val="Indice"/>
+    <w:basedOn w:val="Normal"/>
+    <w:qFormat/>
+    <w:pPr>
+      <w:suppressLineNumbers/>
+    </w:pPr>
+    <w:rPr>
+      <w:rFonts w:cs="Arial"/>
+    </w:rPr>
+  </w:style>
+  <w:style w:type="paragraph" w:styleId="Titoloprincipale">
+    <w:name w:val="Title"/>
+    <w:basedOn w:val="Normal"/>
+    <w:next w:val="Corpodeltesto"/>
+    <w:link w:val="TitoloCarattere"/>
+    <w:uiPriority w:val="10"/>
+    <w:qFormat/>
+    <w:rsid w:val="00064018"/>
+    <w:pPr>
+      <w:spacing w:lineRule="auto" w:line="240" w:before="0" w:after="0"/>
+      <w:contextualSpacing/>
+    </w:pPr>
+    <w:rPr>
+      <w:rFonts w:ascii="Calibri Light" w:hAnsi="Calibri Light" w:eastAsia="" w:cs="" w:asciiTheme="majorHAnsi" w:cstheme="majorBidi" w:eastAsiaTheme="majorEastAsia" w:hAnsiTheme="majorHAnsi"/>
+      <w:spacing w:val="-10"/>
+      <w:kern w:val="2"/>
+      <w:sz w:val="56"/>
+      <w:szCs w:val="56"/>
+    </w:rPr>
+  </w:style>
+  <w:style w:type="paragraph" w:styleId="Caption">
+    <w:name w:val="caption"/>
+    <w:basedOn w:val="Normal"/>
+    <w:qFormat/>
+    <w:pPr>
+      <w:suppressLineNumbers/>
+      <w:spacing w:before="120" w:after="120"/>
+    </w:pPr>
+    <w:rPr>
+      <w:rFonts w:cs="Arial"/>
+      <w:i/>
+      <w:iCs/>
+      <w:sz w:val="24"/>
+      <w:szCs w:val="24"/>
+    </w:rPr>
+  </w:style>
+  <w:style w:type="paragraph" w:styleId="NormalWeb">
+    <w:name w:val="Normal (Web)"/>
+    <w:basedOn w:val="Normal"/>
+    <w:uiPriority w:val="99"/>
+    <w:unhideWhenUsed/>
+    <w:qFormat/>
+    <w:rsid w:val="00153894"/>
+    <w:pPr>
+      <w:spacing w:lineRule="auto" w:line="276" w:beforeAutospacing="1" w:after="142"/>
+    </w:pPr>
+    <w:rPr>
+      <w:rFonts w:ascii="Times New Roman" w:hAnsi="Times New Roman" w:eastAsia="Times New Roman" w:cs="Times New Roman"/>
+      <w:color w:val="000000"/>
+      <w:sz w:val="24"/>
+      <w:szCs w:val="24"/>
+      <w:lang w:eastAsia="it-IT"/>
+    </w:rPr>
+  </w:style>
+  <w:style w:type="paragraph" w:styleId="Intestazione">
+    <w:name w:val="Header"/>
+    <w:basedOn w:val="Normal"/>
+    <w:link w:val="IntestazioneCarattere"/>
+    <w:uiPriority w:val="99"/>
+    <w:unhideWhenUsed/>
+    <w:rsid w:val="00cc7e6b"/>
+    <w:pPr>
+      <w:tabs>
+        <w:tab w:val="clear" w:pos="709"/>
+        <w:tab w:val="center" w:pos="4819" w:leader="none"/>
+        <w:tab w:val="right" w:pos="9638" w:leader="none"/>
+      </w:tabs>
+      <w:spacing w:lineRule="auto" w:line="240" w:before="0" w:after="0"/>
+    </w:pPr>
+    <w:rPr/>
+  </w:style>
+  <w:style w:type="paragraph" w:styleId="Pidipagina">
+    <w:name w:val="Footer"/>
+    <w:basedOn w:val="Normal"/>
+    <w:link w:val="PidipaginaCarattere"/>
+    <w:uiPriority w:val="99"/>
+    <w:unhideWhenUsed/>
+    <w:rsid w:val="00cc7e6b"/>
+    <w:pPr>
+      <w:tabs>
+        <w:tab w:val="clear" w:pos="709"/>
+        <w:tab w:val="center" w:pos="4819" w:leader="none"/>
+        <w:tab w:val="right" w:pos="9638" w:leader="none"/>
+      </w:tabs>
+      <w:spacing w:lineRule="auto" w:line="240" w:before="0" w:after="0"/>
+    </w:pPr>
+    <w:rPr/>
+  </w:style>
+  <w:style w:type="paragraph" w:styleId="Obsahtabulky" w:customStyle="1">
+    <w:name w:val="Obsah tabulky"/>
+    <w:basedOn w:val="Normal"/>
+    <w:qFormat/>
+    <w:rsid w:val="007e19f4"/>
+    <w:pPr>
+      <w:widowControl w:val="false"/>
+      <w:suppressLineNumbers/>
+      <w:suppressAutoHyphens w:val="true"/>
+      <w:spacing w:lineRule="auto" w:line="240" w:before="0" w:after="0"/>
+    </w:pPr>
+    <w:rPr>
+      <w:rFonts w:ascii="Liberation Serif" w:hAnsi="Liberation Serif" w:eastAsia="Droid Sans Fallback" w:cs="FreeSans"/>
+      <w:color w:val="00000A"/>
+      <w:sz w:val="24"/>
+      <w:szCs w:val="24"/>
+      <w:lang w:val="cs-CZ" w:eastAsia="zh-CN" w:bidi="hi-IN"/>
+    </w:rPr>
+  </w:style>
+  <w:style w:type="paragraph" w:styleId="Testopreformattato">
+    <w:name w:val="Testo preformattato"/>
+    <w:basedOn w:val="Normal"/>
+    <w:qFormat/>
+    <w:pPr>
+      <w:spacing w:before="0" w:after="0"/>
+    </w:pPr>
+    <w:rPr>
+      <w:rFonts w:ascii="Liberation Mono" w:hAnsi="Liberation Mono" w:eastAsia="NSimSun" w:cs="Liberation Mono"/>
+      <w:sz w:val="20"/>
+      <w:szCs w:val="20"/>
+    </w:rPr>
+  </w:style>
+  <w:style w:type="numbering" w:styleId="NoList" w:default="1">
+    <w:name w:val="No List"/>
+    <w:uiPriority w:val="99"/>
     <w:semiHidden/>
     <w:unhideWhenUsed/>
+    <w:qFormat/>
   </w:style>
   <w:style w:type="table" w:default="1" w:styleId="Tabellanormale">
     <w:name w:val="Normal Table"/>
@@ -1090,198 +1320,6 @@
         <w:right w:w="108" w:type="dxa"/>
       </w:tblCellMar>
     </w:tblPr>
-  </w:style>
-  <w:style w:type="numbering" w:default="1" w:styleId="Nessunelenco">
-    <w:name w:val="No List"/>
-    <w:uiPriority w:val="99"/>
-    <w:semiHidden/>
-    <w:unhideWhenUsed/>
-  </w:style>
-  <w:style w:type="character" w:customStyle="1" w:styleId="TitoloCarattere">
-    <w:name w:val="Titolo Carattere"/>
-    <w:basedOn w:val="Carpredefinitoparagrafo"/>
-    <w:link w:val="Titolo"/>
-    <w:uiPriority w:val="10"/>
-    <w:qFormat/>
-    <w:rsid w:val="00064018"/>
-    <w:rPr>
-      <w:rFonts w:asciiTheme="majorHAnsi" w:eastAsiaTheme="majorEastAsia" w:hAnsiTheme="majorHAnsi" w:cstheme="majorBidi"/>
-      <w:spacing w:val="-10"/>
-      <w:kern w:val="2"/>
-      <w:sz w:val="56"/>
-      <w:szCs w:val="56"/>
-    </w:rPr>
-  </w:style>
-  <w:style w:type="paragraph" w:styleId="Titolo">
-    <w:name w:val="Title"/>
-    <w:basedOn w:val="Normale"/>
-    <w:next w:val="Corpotesto"/>
-    <w:link w:val="TitoloCarattere"/>
-    <w:uiPriority w:val="10"/>
-    <w:qFormat/>
-    <w:rsid w:val="00064018"/>
-    <w:pPr>
-      <w:spacing w:after="0" w:line="240" w:lineRule="auto"/>
-      <w:contextualSpacing/>
-    </w:pPr>
-    <w:rPr>
-      <w:rFonts w:asciiTheme="majorHAnsi" w:eastAsiaTheme="majorEastAsia" w:hAnsiTheme="majorHAnsi" w:cstheme="majorBidi"/>
-      <w:spacing w:val="-10"/>
-      <w:kern w:val="2"/>
-      <w:sz w:val="56"/>
-      <w:szCs w:val="56"/>
-    </w:rPr>
-  </w:style>
-  <w:style w:type="paragraph" w:styleId="Corpotesto">
-    <w:name w:val="Body Text"/>
-    <w:basedOn w:val="Normale"/>
-    <w:pPr>
-      <w:spacing w:after="140" w:line="276" w:lineRule="auto"/>
-    </w:pPr>
-  </w:style>
-  <w:style w:type="paragraph" w:styleId="Elenco">
-    <w:name w:val="List"/>
-    <w:basedOn w:val="Corpotesto"/>
-    <w:rPr>
-      <w:rFonts w:cs="Arial"/>
-    </w:rPr>
-  </w:style>
-  <w:style w:type="paragraph" w:styleId="Didascalia">
-    <w:name w:val="caption"/>
-    <w:basedOn w:val="Normale"/>
-    <w:qFormat/>
-    <w:pPr>
-      <w:suppressLineNumbers/>
-      <w:spacing w:before="120" w:after="120"/>
-    </w:pPr>
-    <w:rPr>
-      <w:rFonts w:cs="Arial"/>
-      <w:i/>
-      <w:iCs/>
-      <w:sz w:val="24"/>
-      <w:szCs w:val="24"/>
-    </w:rPr>
-  </w:style>
-  <w:style w:type="paragraph" w:customStyle="1" w:styleId="Indice">
-    <w:name w:val="Indice"/>
-    <w:basedOn w:val="Normale"/>
-    <w:qFormat/>
-    <w:pPr>
-      <w:suppressLineNumbers/>
-    </w:pPr>
-    <w:rPr>
-      <w:rFonts w:cs="Arial"/>
-    </w:rPr>
-  </w:style>
-  <w:style w:type="paragraph" w:styleId="NormaleWeb">
-    <w:name w:val="Normal (Web)"/>
-    <w:basedOn w:val="Normale"/>
-    <w:uiPriority w:val="99"/>
-    <w:unhideWhenUsed/>
-    <w:qFormat/>
-    <w:rsid w:val="00153894"/>
-    <w:pPr>
-      <w:spacing w:beforeAutospacing="1" w:after="142" w:line="276" w:lineRule="auto"/>
-    </w:pPr>
-    <w:rPr>
-      <w:rFonts w:ascii="Times New Roman" w:eastAsia="Times New Roman" w:hAnsi="Times New Roman" w:cs="Times New Roman"/>
-      <w:color w:val="000000"/>
-      <w:sz w:val="24"/>
-      <w:szCs w:val="24"/>
-      <w:lang w:eastAsia="it-IT"/>
-    </w:rPr>
-  </w:style>
-  <w:style w:type="character" w:customStyle="1" w:styleId="Titolo1Carattere">
-    <w:name w:val="Titolo 1 Carattere"/>
-    <w:basedOn w:val="Carpredefinitoparagrafo"/>
-    <w:link w:val="Titolo1"/>
-    <w:uiPriority w:val="9"/>
-    <w:rsid w:val="00224E3E"/>
-    <w:rPr>
-      <w:rFonts w:asciiTheme="majorHAnsi" w:eastAsiaTheme="majorEastAsia" w:hAnsiTheme="majorHAnsi" w:cstheme="majorBidi"/>
-      <w:color w:val="2E74B5" w:themeColor="accent1" w:themeShade="BF"/>
-      <w:kern w:val="0"/>
-      <w:sz w:val="32"/>
-      <w:szCs w:val="32"/>
-      <w:lang w:eastAsia="en-US" w:bidi="ar-SA"/>
-    </w:rPr>
-  </w:style>
-  <w:style w:type="paragraph" w:styleId="Intestazione">
-    <w:name w:val="header"/>
-    <w:basedOn w:val="Normale"/>
-    <w:link w:val="IntestazioneCarattere"/>
-    <w:uiPriority w:val="99"/>
-    <w:unhideWhenUsed/>
-    <w:rsid w:val="00CC7E6B"/>
-    <w:pPr>
-      <w:tabs>
-        <w:tab w:val="center" w:pos="4819"/>
-        <w:tab w:val="right" w:pos="9638"/>
-      </w:tabs>
-      <w:spacing w:after="0" w:line="240" w:lineRule="auto"/>
-    </w:pPr>
-  </w:style>
-  <w:style w:type="character" w:customStyle="1" w:styleId="IntestazioneCarattere">
-    <w:name w:val="Intestazione Carattere"/>
-    <w:basedOn w:val="Carpredefinitoparagrafo"/>
-    <w:link w:val="Intestazione"/>
-    <w:uiPriority w:val="99"/>
-    <w:rsid w:val="00CC7E6B"/>
-    <w:rPr>
-      <w:rFonts w:asciiTheme="minorHAnsi" w:eastAsiaTheme="minorHAnsi" w:hAnsiTheme="minorHAnsi" w:cstheme="minorBidi"/>
-      <w:kern w:val="0"/>
-      <w:sz w:val="22"/>
-      <w:szCs w:val="22"/>
-      <w:lang w:eastAsia="en-US" w:bidi="ar-SA"/>
-    </w:rPr>
-  </w:style>
-  <w:style w:type="paragraph" w:styleId="Pidipagina">
-    <w:name w:val="footer"/>
-    <w:basedOn w:val="Normale"/>
-    <w:link w:val="PidipaginaCarattere"/>
-    <w:uiPriority w:val="99"/>
-    <w:unhideWhenUsed/>
-    <w:rsid w:val="00CC7E6B"/>
-    <w:pPr>
-      <w:tabs>
-        <w:tab w:val="center" w:pos="4819"/>
-        <w:tab w:val="right" w:pos="9638"/>
-      </w:tabs>
-      <w:spacing w:after="0" w:line="240" w:lineRule="auto"/>
-    </w:pPr>
-  </w:style>
-  <w:style w:type="character" w:customStyle="1" w:styleId="PidipaginaCarattere">
-    <w:name w:val="Piè di pagina Carattere"/>
-    <w:basedOn w:val="Carpredefinitoparagrafo"/>
-    <w:link w:val="Pidipagina"/>
-    <w:uiPriority w:val="99"/>
-    <w:rsid w:val="00CC7E6B"/>
-    <w:rPr>
-      <w:rFonts w:asciiTheme="minorHAnsi" w:eastAsiaTheme="minorHAnsi" w:hAnsiTheme="minorHAnsi" w:cstheme="minorBidi"/>
-      <w:kern w:val="0"/>
-      <w:sz w:val="22"/>
-      <w:szCs w:val="22"/>
-      <w:lang w:eastAsia="en-US" w:bidi="ar-SA"/>
-    </w:rPr>
-  </w:style>
-  <w:style w:type="paragraph" w:customStyle="1" w:styleId="Obsahtabulky">
-    <w:name w:val="Obsah tabulky"/>
-    <w:basedOn w:val="Normale"/>
-    <w:qFormat/>
-    <w:rsid w:val="007E19F4"/>
-    <w:pPr>
-      <w:widowControl w:val="0"/>
-      <w:suppressLineNumbers/>
-      <w:suppressAutoHyphens/>
-      <w:spacing w:after="0" w:line="240" w:lineRule="auto"/>
-    </w:pPr>
-    <w:rPr>
-      <w:rFonts w:ascii="Liberation Serif" w:eastAsia="Droid Sans Fallback" w:hAnsi="Liberation Serif" w:cs="FreeSans"/>
-      <w:color w:val="00000A"/>
-      <w:sz w:val="24"/>
-      <w:szCs w:val="24"/>
-      <w:lang w:val="cs-CZ" w:eastAsia="zh-CN" w:bidi="hi-IN"/>
-    </w:rPr>
   </w:style>
 </w:styles>
 </file>

</xml_diff>